<commit_message>
y Please enter the commit message for your changes. Lines starting word change Please enter the commit message for your changes. Lines starting
</commit_message>
<xml_diff>
--- a/計劃書.docx
+++ b/計劃書.docx
@@ -3,8 +3,346 @@
 <w:document xmlns:wpc="http://schemas.microsoft.com/office/word/2010/wordprocessingCanvas" xmlns:mc="http://schemas.openxmlformats.org/markup-compatibility/2006" xmlns:o="urn:schemas-microsoft-com:office:office" xmlns:r="http://schemas.openxmlformats.org/officeDocument/2006/relationships" xmlns:m="http://schemas.openxmlformats.org/officeDocument/2006/math" xmlns:v="urn:schemas-microsoft-com:vml" xmlns:wp14="http://schemas.microsoft.com/office/word/2010/wordprocessingDrawing" xmlns:wp="http://schemas.openxmlformats.org/drawingml/2006/wordprocessingDrawing" xmlns:w10="urn:schemas-microsoft-com:office:word" xmlns:w="http://schemas.openxmlformats.org/wordprocessingml/2006/main" xmlns:w14="http://schemas.microsoft.com/office/word/2010/wordml" xmlns:w15="http://schemas.microsoft.com/office/word/2012/wordml" xmlns:wpg="http://schemas.microsoft.com/office/word/2010/wordprocessingGroup" xmlns:wpi="http://schemas.microsoft.com/office/word/2010/wordprocessingInk" xmlns:wne="http://schemas.microsoft.com/office/word/2006/wordml" xmlns:wps="http://schemas.microsoft.com/office/word/2010/wordprocessingShape" mc:Ignorable="w14 w15 wp14">
   <w:body>
     <w:p>
+      <w:r>
+        <w:drawing>
+          <wp:inline distT="0" distB="0" distL="0" distR="0" wp14:anchorId="1D7371B5" wp14:editId="6287D389">
+            <wp:extent cx="5274310" cy="3324860"/>
+            <wp:effectExtent l="0" t="0" r="2540" b="8890"/>
+            <wp:docPr id="1" name="圖片 1"/>
+            <wp:cNvGraphicFramePr>
+              <a:graphicFrameLocks xmlns:a="http://schemas.openxmlformats.org/drawingml/2006/main" noChangeAspect="1"/>
+            </wp:cNvGraphicFramePr>
+            <a:graphic xmlns:a="http://schemas.openxmlformats.org/drawingml/2006/main">
+              <a:graphicData uri="http://schemas.openxmlformats.org/drawingml/2006/picture">
+                <pic:pic xmlns:pic="http://schemas.openxmlformats.org/drawingml/2006/picture">
+                  <pic:nvPicPr>
+                    <pic:cNvPr id="1" name=""/>
+                    <pic:cNvPicPr/>
+                  </pic:nvPicPr>
+                  <pic:blipFill>
+                    <a:blip r:embed="rId4"/>
+                    <a:stretch>
+                      <a:fillRect/>
+                    </a:stretch>
+                  </pic:blipFill>
+                  <pic:spPr>
+                    <a:xfrm>
+                      <a:off x="0" y="0"/>
+                      <a:ext cx="5274310" cy="3324860"/>
+                    </a:xfrm>
+                    <a:prstGeom prst="rect">
+                      <a:avLst/>
+                    </a:prstGeom>
+                  </pic:spPr>
+                </pic:pic>
+              </a:graphicData>
+            </a:graphic>
+          </wp:inline>
+        </w:drawing>
+      </w:r>
+    </w:p>
+    <w:p>
+      <w:r>
+        <w:t>尺寸</w:t>
+      </w:r>
+      <w:r>
+        <w:t>:</w:t>
+      </w:r>
+    </w:p>
+    <w:p>
+      <w:r>
+        <w:t>外部</w:t>
+      </w:r>
+      <w:r>
+        <w:t>: 100*100*50</w:t>
+      </w:r>
+    </w:p>
+    <w:p>
+      <w:r>
+        <w:t>內部</w:t>
+      </w:r>
+      <w:r>
+        <w:t>: 80*80*20</w:t>
+      </w:r>
+    </w:p>
+    <w:p>
+      <w:r>
+        <w:t>材料</w:t>
+      </w:r>
+      <w:r>
+        <w:t>:</w:t>
+      </w:r>
+    </w:p>
+    <w:p>
+      <w:r>
+        <w:t>2040</w:t>
+      </w:r>
+      <w:r>
+        <w:t>鋁擠</w:t>
+      </w:r>
+      <w:r>
+        <w:t>80*3</w:t>
+      </w:r>
+    </w:p>
+    <w:p>
+      <w:r>
+        <w:t>2040</w:t>
+      </w:r>
+      <w:r>
+        <w:t>鋁擠</w:t>
+      </w:r>
+      <w:r>
+        <w:t>72*2</w:t>
+      </w:r>
+    </w:p>
+    <w:p>
+      <w:r>
+        <w:t>2040</w:t>
+      </w:r>
+      <w:r>
+        <w:t>鋁擠</w:t>
+      </w:r>
+      <w:r>
+        <w:t>76*2</w:t>
+      </w:r>
+    </w:p>
+    <w:p>
+      <w:r>
+        <w:t>2040</w:t>
+      </w:r>
+      <w:r>
+        <w:t>鋁擠</w:t>
+      </w:r>
+      <w:r>
+        <w:t xml:space="preserve"> 20*4</w:t>
+      </w:r>
+    </w:p>
+    <w:p>
+      <w:r>
+        <w:t>L</w:t>
+      </w:r>
+      <w:r>
+        <w:t>角板</w:t>
+      </w:r>
+      <w:r>
+        <w:t>*12</w:t>
+      </w:r>
+    </w:p>
+    <w:p>
+      <w:r>
+        <w:t>木板</w:t>
+      </w:r>
+      <w:r>
+        <w:t xml:space="preserve"> 80*80</w:t>
+      </w:r>
+    </w:p>
+    <w:p>
+      <w:r>
+        <w:t>42</w:t>
+      </w:r>
+      <w:r>
+        <w:t>步進馬達</w:t>
+      </w:r>
+      <w:r>
+        <w:t xml:space="preserve"> *4</w:t>
+      </w:r>
+    </w:p>
+    <w:p>
+      <w:r>
+        <w:t>針孔攝像頭</w:t>
+      </w:r>
+      <w:r>
+        <w:t xml:space="preserve"> *2</w:t>
+      </w:r>
+    </w:p>
+    <w:p>
+      <w:r>
+        <w:rPr>
+          <w:rFonts w:hint="eastAsia"/>
+        </w:rPr>
+        <w:t>線軌</w:t>
+      </w:r>
+      <w:r>
+        <w:rPr>
+          <w:rFonts w:hint="eastAsia"/>
+        </w:rPr>
+        <w:t xml:space="preserve"> 80*2</w:t>
+      </w:r>
+    </w:p>
+    <w:p>
+      <w:r>
+        <w:t>線軌</w:t>
+      </w:r>
+      <w:r>
+        <w:t xml:space="preserve"> 76*1</w:t>
+      </w:r>
+    </w:p>
+    <w:p>
+      <w:r>
+        <w:t>線軌</w:t>
+      </w:r>
+      <w:r>
+        <w:t xml:space="preserve"> 20*1</w:t>
+      </w:r>
+    </w:p>
+    <w:p>
+      <w:r>
+        <w:t>皮帶</w:t>
+      </w:r>
+      <w:r>
+        <w:t xml:space="preserve"> 80</w:t>
+      </w:r>
+      <w:r>
+        <w:rPr>
+          <w:rFonts w:hint="eastAsia"/>
+        </w:rPr>
+        <w:t>c</w:t>
+      </w:r>
+      <w:r>
+        <w:t>m</w:t>
+      </w:r>
+    </w:p>
+    <w:p>
+      <w:r>
+        <w:t>滑輪</w:t>
+      </w:r>
+      <w:r>
+        <w:t xml:space="preserve"> *4</w:t>
+      </w:r>
+    </w:p>
+    <w:p>
+      <w:r>
+        <w:t>紅外線遮斷器</w:t>
+      </w:r>
+      <w:r>
+        <w:t>*2</w:t>
+      </w:r>
+    </w:p>
+    <w:p>
+      <w:r>
+        <w:t>12V</w:t>
+      </w:r>
+      <w:r>
+        <w:t>電源</w:t>
+      </w:r>
+      <w:r>
+        <w:t>*1</w:t>
+      </w:r>
+    </w:p>
+    <w:p>
+      <w:r>
+        <w:t>壓力感測</w:t>
+      </w:r>
+      <w:r>
+        <w:t xml:space="preserve"> *1</w:t>
+      </w:r>
+    </w:p>
+    <w:p>
+      <w:r>
+        <w:t>主板</w:t>
+      </w:r>
+      <w:r>
+        <w:t xml:space="preserve"> *1</w:t>
+      </w:r>
+    </w:p>
+    <w:p>
+      <w:r>
+        <w:t>履帶</w:t>
+      </w:r>
+      <w:r>
+        <w:t>*5m</w:t>
+      </w:r>
+    </w:p>
+    <w:p/>
+    <w:p>
+      <w:r>
+        <w:lastRenderedPageBreak/>
+        <w:t>成本總價約</w:t>
+      </w:r>
+      <w:r>
+        <w:t>4</w:t>
+      </w:r>
+      <w:r>
+        <w:t>萬</w:t>
+      </w:r>
+    </w:p>
+    <w:p>
+      <w:r>
+        <w:rPr>
+          <w:rFonts w:hint="eastAsia"/>
+        </w:rPr>
+        <w:t>時間表</w:t>
+      </w:r>
+    </w:p>
+    <w:p>
+      <w:r>
+        <w:t>2</w:t>
+      </w:r>
+      <w:r>
+        <w:t>月開工</w:t>
+      </w:r>
       <w:bookmarkStart w:id="0" w:name="_GoBack"/>
       <w:bookmarkEnd w:id="0"/>
+    </w:p>
+    <w:p>
+      <w:r>
+        <w:t>二月進度</w:t>
+      </w:r>
+      <w:r>
+        <w:t>:3D</w:t>
+      </w:r>
+      <w:r>
+        <w:t>零部件全部畫好印好，整體架構出來</w:t>
+      </w:r>
+    </w:p>
+    <w:p>
+      <w:r>
+        <w:t>三月進度</w:t>
+      </w:r>
+      <w:r>
+        <w:t>:</w:t>
+      </w:r>
+      <w:r>
+        <w:t>電路布置好，可以正常運作</w:t>
+      </w:r>
+    </w:p>
+    <w:p>
+      <w:r>
+        <w:t>四月進度</w:t>
+      </w:r>
+      <w:r>
+        <w:t>:</w:t>
+      </w:r>
+      <w:r>
+        <w:t>開發韌體，相機校正系統</w:t>
+      </w:r>
+    </w:p>
+    <w:p>
+      <w:r>
+        <w:t>五月進度</w:t>
+      </w:r>
+      <w:r>
+        <w:t>:</w:t>
+      </w:r>
+      <w:r>
+        <w:t>整套系統完成，紀錄整體開發流程</w:t>
+      </w:r>
+    </w:p>
+    <w:p>
+      <w:pPr>
+        <w:rPr>
+          <w:rFonts w:hint="eastAsia"/>
+        </w:rPr>
+      </w:pPr>
+      <w:r>
+        <w:t>時長約莫</w:t>
+      </w:r>
+      <w:r>
+        <w:t>4</w:t>
+      </w:r>
+      <w:r>
+        <w:t>個月</w:t>
+      </w:r>
     </w:p>
     <w:sectPr>
       <w:pgSz w:w="11906" w:h="16838"/>

</xml_diff>